<commit_message>
[MC-Assembler 2.1.0] - 1/2/23 Add 'mov'
</commit_message>
<xml_diff>
--- a/documentation/MC-Assembler-Specification-0.1.docx
+++ b/documentation/MC-Assembler-Specification-0.1.docx
@@ -78,6 +78,14 @@
     </w:p>
     <w:sdt>
       <w:sdtPr>
+        <w:rPr>
+          <w:rFonts w:asciiTheme="minorHAnsi" w:eastAsiaTheme="minorHAnsi" w:hAnsiTheme="minorHAnsi" w:cstheme="minorBidi"/>
+          <w:b w:val="0"/>
+          <w:bCs w:val="0"/>
+          <w:color w:val="auto"/>
+          <w:sz w:val="24"/>
+          <w:szCs w:val="24"/>
+        </w:rPr>
         <w:id w:val="-1533496306"/>
         <w:docPartObj>
           <w:docPartGallery w:val="Table of Contents"/>
@@ -86,11 +94,7 @@
       </w:sdtPr>
       <w:sdtEndPr>
         <w:rPr>
-          <w:rFonts w:asciiTheme="minorHAnsi" w:eastAsiaTheme="minorHAnsi" w:hAnsiTheme="minorHAnsi" w:cstheme="minorBidi"/>
           <w:noProof/>
-          <w:color w:val="auto"/>
-          <w:sz w:val="24"/>
-          <w:szCs w:val="24"/>
         </w:rPr>
       </w:sdtEndPr>
       <w:sdtContent>
@@ -3186,11 +3190,11 @@
     </w:p>
     <w:p/>
     <w:p/>
+    <w:bookmarkStart w:id="14" w:name="_Toc123388702"/>
     <w:p>
       <w:pPr>
         <w:pStyle w:val="Heading2"/>
       </w:pPr>
-      <w:bookmarkStart w:id="14" w:name="_Toc123388702"/>
       <w:r>
         <w:rPr>
           <w:noProof/>
@@ -4611,10 +4615,7 @@
               <w:pStyle w:val="Code"/>
             </w:pPr>
             <w:r>
-              <w:t>rw &lt;--</w:t>
-            </w:r>
-            <w:r>
-              <w:t xml:space="preserve"> ~rb</w:t>
+              <w:t>rw &lt;-- ~rb</w:t>
             </w:r>
           </w:p>
         </w:tc>
@@ -4668,10 +4669,7 @@
               <w:pStyle w:val="Code"/>
             </w:pPr>
             <w:r>
-              <w:t>rw &lt;--</w:t>
-            </w:r>
-            <w:r>
-              <w:t xml:space="preserve"> ra == rb</w:t>
+              <w:t>rw &lt;-- ra == rb</w:t>
             </w:r>
           </w:p>
         </w:tc>
@@ -4752,10 +4750,7 @@
               <w:pStyle w:val="Code"/>
             </w:pPr>
             <w:r>
-              <w:t>rw &lt;--</w:t>
-            </w:r>
-            <w:r>
-              <w:t xml:space="preserve"> ra + rb</w:t>
+              <w:t>rw &lt;-- ra + rb</w:t>
             </w:r>
           </w:p>
         </w:tc>
@@ -4821,10 +4816,7 @@
               <w:pStyle w:val="Code"/>
             </w:pPr>
             <w:r>
-              <w:t>rw &lt;--</w:t>
-            </w:r>
-            <w:r>
-              <w:t xml:space="preserve"> ra - rb</w:t>
+              <w:t>rw &lt;-- ra - rb</w:t>
             </w:r>
           </w:p>
         </w:tc>
@@ -4956,10 +4948,7 @@
               <w:pStyle w:val="Code"/>
             </w:pPr>
             <w:r>
-              <w:t>rw &lt;--</w:t>
-            </w:r>
-            <w:r>
-              <w:t>ra &amp; imm</w:t>
+              <w:t>rw &lt;--ra &amp; imm</w:t>
             </w:r>
           </w:p>
         </w:tc>
@@ -5085,10 +5074,7 @@
               <w:pStyle w:val="Code"/>
             </w:pPr>
             <w:r>
-              <w:t>rw &lt;--</w:t>
-            </w:r>
-            <w:r>
-              <w:t xml:space="preserve"> ra == imm</w:t>
+              <w:t>rw &lt;-- ra == imm</w:t>
             </w:r>
           </w:p>
         </w:tc>
@@ -5163,10 +5149,7 @@
               <w:pStyle w:val="Code"/>
             </w:pPr>
             <w:r>
-              <w:t>rw &lt;--</w:t>
-            </w:r>
-            <w:r>
-              <w:t xml:space="preserve"> ra + imm</w:t>
+              <w:t>rw &lt;-- ra + imm</w:t>
             </w:r>
           </w:p>
         </w:tc>
@@ -5230,10 +5213,7 @@
               <w:pStyle w:val="Code"/>
             </w:pPr>
             <w:r>
-              <w:t>rw &lt;--</w:t>
-            </w:r>
-            <w:r>
-              <w:t xml:space="preserve"> ra - imm</w:t>
+              <w:t>rw &lt;-- ra - imm</w:t>
             </w:r>
           </w:p>
         </w:tc>
@@ -5470,10 +5450,7 @@
               <w:pStyle w:val="Code"/>
             </w:pPr>
             <w:r>
-              <w:t>rw &lt;--</w:t>
-            </w:r>
-            <w:r>
-              <w:t xml:space="preserve"> RF[1</w:t>
+              <w:t>rw &lt;-- RF[1</w:t>
             </w:r>
             <w:r>
               <w:t>7</w:t>
@@ -5542,10 +5519,7 @@
               <w:pStyle w:val="Code"/>
             </w:pPr>
             <w:r>
-              <w:t>rw &lt;--</w:t>
-            </w:r>
-            <w:r>
-              <w:t xml:space="preserve"> RF[1</w:t>
+              <w:t>rw &lt;-- RF[1</w:t>
             </w:r>
             <w:r>
               <w:t>6</w:t>
@@ -5631,9 +5605,16 @@
           </w:tcPr>
           <w:p>
             <w:pPr>
-              <w:pStyle w:val="Code"/>
-            </w:pPr>
-            <w:r>
+              <w:rPr>
+                <w:i/>
+                <w:iCs/>
+              </w:rPr>
+            </w:pPr>
+            <w:r>
+              <w:rPr>
+                <w:i/>
+                <w:iCs/>
+              </w:rPr>
               <w:t>-</w:t>
             </w:r>
           </w:p>
@@ -5643,7 +5624,17 @@
             <w:tcW w:w="3505" w:type="dxa"/>
           </w:tcPr>
           <w:p>
-            <w:r>
+            <w:pPr>
+              <w:rPr>
+                <w:i/>
+                <w:iCs/>
+              </w:rPr>
+            </w:pPr>
+            <w:r>
+              <w:rPr>
+                <w:i/>
+                <w:iCs/>
+              </w:rPr>
               <w:t>-</w:t>
             </w:r>
           </w:p>
@@ -5686,9 +5677,16 @@
           </w:tcPr>
           <w:p>
             <w:pPr>
-              <w:pStyle w:val="Code"/>
-            </w:pPr>
-            <w:r>
+              <w:rPr>
+                <w:i/>
+                <w:iCs/>
+              </w:rPr>
+            </w:pPr>
+            <w:r>
+              <w:rPr>
+                <w:i/>
+                <w:iCs/>
+              </w:rPr>
               <w:t>-</w:t>
             </w:r>
           </w:p>
@@ -5698,7 +5696,17 @@
             <w:tcW w:w="3505" w:type="dxa"/>
           </w:tcPr>
           <w:p>
-            <w:r>
+            <w:pPr>
+              <w:rPr>
+                <w:i/>
+                <w:iCs/>
+              </w:rPr>
+            </w:pPr>
+            <w:r>
+              <w:rPr>
+                <w:i/>
+                <w:iCs/>
+              </w:rPr>
               <w:t>-</w:t>
             </w:r>
           </w:p>
@@ -5782,17 +5790,10 @@
           </w:tcPr>
           <w:p>
             <w:pPr>
-              <w:rPr>
-                <w:i/>
-                <w:iCs/>
-              </w:rPr>
-            </w:pPr>
-            <w:r>
-              <w:rPr>
-                <w:i/>
-                <w:iCs/>
-              </w:rPr>
-              <w:t>No operation</w:t>
+              <w:pStyle w:val="Code"/>
+            </w:pPr>
+            <w:r>
+              <w:t>PASS</w:t>
             </w:r>
           </w:p>
         </w:tc>
@@ -5866,10 +5867,7 @@
               <w:pStyle w:val="Code"/>
             </w:pPr>
             <w:r>
-              <w:t>rw &lt;--</w:t>
-            </w:r>
-            <w:r>
-              <w:t xml:space="preserve"> imm</w:t>
+              <w:t>rw &lt;-- imm</w:t>
             </w:r>
           </w:p>
         </w:tc>
@@ -5922,6 +5920,81 @@
             </w:pPr>
             <w:r>
               <w:t>ori rw, imm</w:t>
+            </w:r>
+          </w:p>
+        </w:tc>
+      </w:tr>
+      <w:tr>
+        <w:tc>
+          <w:tcPr>
+            <w:tcW w:w="1303" w:type="dxa"/>
+          </w:tcPr>
+          <w:p>
+            <w:r>
+              <w:t>MOV</w:t>
+            </w:r>
+          </w:p>
+        </w:tc>
+        <w:tc>
+          <w:tcPr>
+            <w:tcW w:w="2382" w:type="dxa"/>
+          </w:tcPr>
+          <w:p>
+            <w:pPr>
+              <w:pStyle w:val="Code"/>
+            </w:pPr>
+            <w:r>
+              <w:t xml:space="preserve">rw &lt;-- </w:t>
+            </w:r>
+            <w:r>
+              <w:t>ra</w:t>
+            </w:r>
+          </w:p>
+        </w:tc>
+        <w:tc>
+          <w:tcPr>
+            <w:tcW w:w="2160" w:type="dxa"/>
+          </w:tcPr>
+          <w:p>
+            <w:pPr>
+              <w:pStyle w:val="Code"/>
+            </w:pPr>
+            <w:r>
+              <w:t>mov rw, ra</w:t>
+            </w:r>
+          </w:p>
+        </w:tc>
+        <w:tc>
+          <w:tcPr>
+            <w:tcW w:w="3505" w:type="dxa"/>
+          </w:tcPr>
+          <w:p>
+            <w:r>
+              <w:t xml:space="preserve">Copies the value in </w:t>
+            </w:r>
+            <w:r>
+              <w:rPr>
+                <w:rStyle w:val="CodeChar"/>
+              </w:rPr>
+              <w:t>ra</w:t>
+            </w:r>
+            <w:r>
+              <w:t xml:space="preserve"> to </w:t>
+            </w:r>
+            <w:r>
+              <w:rPr>
+                <w:rStyle w:val="CodeChar"/>
+              </w:rPr>
+              <w:t>rw</w:t>
+            </w:r>
+            <w:r>
+              <w:t xml:space="preserve">, equivalent to </w:t>
+            </w:r>
+            <w:r>
+              <w:rPr>
+                <w:rStyle w:val="CodeChar"/>
+              </w:rPr>
+              <w:t>ori rw, ra, 0</w:t>
             </w:r>
           </w:p>
         </w:tc>
@@ -7298,6 +7371,7 @@
   <w:style w:type="character" w:default="1" w:styleId="DefaultParagraphFont">
     <w:name w:val="Default Paragraph Font"/>
     <w:uiPriority w:val="1"/>
+    <w:semiHidden/>
     <w:unhideWhenUsed/>
   </w:style>
   <w:style w:type="table" w:default="1" w:styleId="TableNormal">

</xml_diff>